<commit_message>
Create new branch (v2)
Extends functionality to FODO and QMQ modules.
</commit_message>
<xml_diff>
--- a/README.docx
+++ b/README.docx
@@ -1177,6 +1177,24 @@
     </w:p>
     <w:p>
       <w:pPr>
+        <w:pStyle w:val="ListParagraph"/>
+        <w:numPr>
+          <w:ilvl w:val="0"/>
+          <w:numId w:val="5"/>
+        </w:numPr>
+        <w:rPr>
+          <w:rFonts w:ascii="Times New Roman" w:hAnsi="Times New Roman" w:cs="Times New Roman"/>
+        </w:rPr>
+      </w:pPr>
+      <w:r>
+        <w:rPr>
+          <w:rFonts w:ascii="Times New Roman" w:hAnsi="Times New Roman" w:cs="Times New Roman"/>
+        </w:rPr>
+        <w:t>M1_VERTEX.csv</w:t>
+      </w:r>
+    </w:p>
+    <w:p>
+      <w:pPr>
         <w:rPr>
           <w:rFonts w:ascii="Times New Roman" w:hAnsi="Times New Roman" w:cs="Times New Roman"/>
         </w:rPr>
@@ -1321,7 +1339,37 @@
         <w:rPr>
           <w:rFonts w:ascii="Times New Roman" w:hAnsi="Times New Roman" w:cs="Times New Roman"/>
         </w:rPr>
-        <w:t xml:space="preserve">Modify the module name text box to be the desire module to create a report for </w:t>
+        <w:t>Input</w:t>
+      </w:r>
+      <w:r>
+        <w:rPr>
+          <w:rFonts w:ascii="Times New Roman" w:hAnsi="Times New Roman" w:cs="Times New Roman"/>
+        </w:rPr>
+        <w:t xml:space="preserve"> the</w:t>
+      </w:r>
+      <w:r>
+        <w:rPr>
+          <w:rFonts w:ascii="Times New Roman" w:hAnsi="Times New Roman" w:cs="Times New Roman"/>
+        </w:rPr>
+        <w:t xml:space="preserve"> desired module names separated by </w:t>
+      </w:r>
+      <w:r>
+        <w:rPr>
+          <w:rFonts w:ascii="Times New Roman" w:hAnsi="Times New Roman" w:cs="Times New Roman"/>
+        </w:rPr>
+        <w:t xml:space="preserve">a </w:t>
+      </w:r>
+      <w:r>
+        <w:rPr>
+          <w:rFonts w:ascii="Times New Roman" w:hAnsi="Times New Roman" w:cs="Times New Roman"/>
+        </w:rPr>
+        <w:t>space</w:t>
+      </w:r>
+      <w:r>
+        <w:rPr>
+          <w:rFonts w:ascii="Times New Roman" w:hAnsi="Times New Roman" w:cs="Times New Roman"/>
+        </w:rPr>
+        <w:t xml:space="preserve"> (or multiple spaces). </w:t>
       </w:r>
     </w:p>
     <w:p>
@@ -1418,7 +1466,19 @@
         <w:rPr>
           <w:rFonts w:ascii="Times New Roman" w:hAnsi="Times New Roman" w:cs="Times New Roman"/>
         </w:rPr>
-        <w:t>: do not press the button again before “Done!” is printed or an error is thrown</w:t>
+        <w:t>: do not press the button again before “</w:t>
+      </w:r>
+      <w:r>
+        <w:rPr>
+          <w:rFonts w:ascii="Times New Roman" w:hAnsi="Times New Roman" w:cs="Times New Roman"/>
+        </w:rPr>
+        <w:t>Report completed</w:t>
+      </w:r>
+      <w:r>
+        <w:rPr>
+          <w:rFonts w:ascii="Times New Roman" w:hAnsi="Times New Roman" w:cs="Times New Roman"/>
+        </w:rPr>
+        <w:t>” is printed or an error is thrown</w:t>
       </w:r>
     </w:p>
     <w:p>
@@ -1456,13 +1516,6 @@
         </w:rPr>
         <w:t xml:space="preserve">Repeat steps 5-7 for other desired modules </w:t>
       </w:r>
-    </w:p>
-    <w:p>
-      <w:pPr>
-        <w:rPr>
-          <w:rFonts w:ascii="Times New Roman" w:hAnsi="Times New Roman" w:cs="Times New Roman"/>
-        </w:rPr>
-      </w:pPr>
     </w:p>
     <w:p>
       <w:pPr>
@@ -1737,6 +1790,31 @@
           <w:rFonts w:ascii="Times New Roman" w:hAnsi="Times New Roman" w:cs="Times New Roman"/>
         </w:rPr>
         <w:t xml:space="preserve"> file is not needed. </w:t>
+      </w:r>
+    </w:p>
+    <w:p>
+      <w:pPr>
+        <w:rPr>
+          <w:rFonts w:ascii="Times New Roman" w:hAnsi="Times New Roman" w:cs="Times New Roman"/>
+        </w:rPr>
+      </w:pPr>
+      <w:r>
+        <w:rPr>
+          <w:rFonts w:ascii="Times New Roman" w:hAnsi="Times New Roman" w:cs="Times New Roman"/>
+        </w:rPr>
+        <w:t>Added feature: multiple module names can be inputted at once.</w:t>
+      </w:r>
+      <w:r>
+        <w:rPr>
+          <w:rFonts w:ascii="Times New Roman" w:hAnsi="Times New Roman" w:cs="Times New Roman"/>
+        </w:rPr>
+        <w:t xml:space="preserve"> Each module should be separated by a space. The number of spaces between each module does not matter. Input is no longer case-sensitive. </w:t>
+      </w:r>
+      <w:r>
+        <w:rPr>
+          <w:rFonts w:ascii="Times New Roman" w:hAnsi="Times New Roman" w:cs="Times New Roman"/>
+        </w:rPr>
+        <w:t xml:space="preserve">For example, “DLMB-1040 DLMA-1010” will generate the reports for both the DLMB-1040 and DLMA-1010. </w:t>
       </w:r>
     </w:p>
     <w:sectPr>

</xml_diff>